<commit_message>
Update and rename ISTA deliverable PDF files
Replaces old ISTA deliverable PDFs with updated versions, standardizing file names by removing numbering and spaces. Also updates the ImpactAnalysis_RatedISTA.docx source file.
</commit_message>
<xml_diff>
--- a/Raw File/Deliverables-ISTA/ImpactAnalysis_RatedISTA.docx
+++ b/Raw File/Deliverables-ISTA/ImpactAnalysis_RatedISTA.docx
@@ -956,7 +956,7 @@
           </w:tcPr>
           <w:p>
             <w:pPr>
-              <w:pStyle w:val="TOC5"/>
+              <w:pStyle w:val="Sommario5"/>
               <w:ind w:left="0"/>
               <w:rPr>
                 <w:rFonts w:ascii="Times New Roman" w:hAnsi="Times New Roman" w:cs="Times New Roman"/>
@@ -974,7 +974,7 @@
           </w:p>
           <w:p>
             <w:pPr>
-              <w:pStyle w:val="TOC5"/>
+              <w:pStyle w:val="Sommario5"/>
               <w:ind w:left="0"/>
               <w:rPr>
                 <w:rFonts w:ascii="Times New Roman" w:hAnsi="Times New Roman" w:cs="Times New Roman"/>
@@ -1693,7 +1693,7 @@
     </w:p>
     <w:p>
       <w:pPr>
-        <w:pStyle w:val="Heading1"/>
+        <w:pStyle w:val="Titolo1"/>
       </w:pPr>
       <w:r>
         <w:lastRenderedPageBreak/>
@@ -1794,7 +1794,7 @@
     </w:p>
     <w:p>
       <w:pPr>
-        <w:pStyle w:val="Heading1"/>
+        <w:pStyle w:val="Titolo1"/>
       </w:pPr>
       <w:r>
         <w:t>2. Architettura del Sistema attuale</w:t>
@@ -1846,7 +1846,7 @@
     </w:p>
     <w:p>
       <w:pPr>
-        <w:pStyle w:val="Heading2"/>
+        <w:pStyle w:val="Titolo2"/>
       </w:pPr>
       <w:r>
         <w:t>2.1 Panoramica Generale</w:t>
@@ -2045,7 +2045,7 @@
     </w:p>
     <w:p>
       <w:pPr>
-        <w:pStyle w:val="Heading2"/>
+        <w:pStyle w:val="Titolo2"/>
       </w:pPr>
       <w:r>
         <w:t>2.2 Architettura del Sistema</w:t>
@@ -2136,13 +2136,13 @@
       </w:r>
       <w:r>
         <w:rPr>
-          <w:rStyle w:val="Heading3Char"/>
+          <w:rStyle w:val="Titolo3Carattere"/>
         </w:rPr>
         <w:t xml:space="preserve">2.2.1 </w:t>
       </w:r>
       <w:r>
         <w:rPr>
-          <w:rStyle w:val="Heading3Char"/>
+          <w:rStyle w:val="Titolo3Carattere"/>
         </w:rPr>
         <w:t>Interface</w:t>
       </w:r>
@@ -2174,7 +2174,7 @@
     </w:p>
     <w:p>
       <w:pPr>
-        <w:pStyle w:val="Heading3"/>
+        <w:pStyle w:val="Titolo3"/>
       </w:pPr>
       <w:r>
         <w:lastRenderedPageBreak/>
@@ -2318,13 +2318,13 @@
     <w:p>
       <w:r>
         <w:rPr>
-          <w:rStyle w:val="Heading3Char"/>
+          <w:rStyle w:val="Titolo3Carattere"/>
         </w:rPr>
         <w:t xml:space="preserve">2.2.3 </w:t>
       </w:r>
       <w:r>
         <w:rPr>
-          <w:rStyle w:val="Heading3Char"/>
+          <w:rStyle w:val="Titolo3Carattere"/>
         </w:rPr>
         <w:t>Storage</w:t>
       </w:r>
@@ -2467,7 +2467,7 @@
     </w:p>
     <w:p>
       <w:pPr>
-        <w:pStyle w:val="Heading2"/>
+        <w:pStyle w:val="Titolo2"/>
       </w:pPr>
       <w:r>
         <w:lastRenderedPageBreak/>
@@ -2668,9 +2668,9 @@
     </w:p>
     <w:p>
       <w:pPr>
-        <w:pStyle w:val="Heading2"/>
-        <w:rPr>
-          <w:rStyle w:val="Heading1Char"/>
+        <w:pStyle w:val="Titolo2"/>
+        <w:rPr>
+          <w:rStyle w:val="Titolo1Carattere"/>
         </w:rPr>
       </w:pPr>
     </w:p>
@@ -2797,14 +2797,14 @@
     </w:p>
     <w:p>
       <w:pPr>
-        <w:pStyle w:val="Heading2"/>
-        <w:rPr>
-          <w:rStyle w:val="Heading1Char"/>
-        </w:rPr>
-      </w:pPr>
-      <w:r>
-        <w:rPr>
-          <w:rStyle w:val="Heading1Char"/>
+        <w:pStyle w:val="Titolo2"/>
+        <w:rPr>
+          <w:rStyle w:val="Titolo1Carattere"/>
+        </w:rPr>
+      </w:pPr>
+      <w:r>
+        <w:rPr>
+          <w:rStyle w:val="Titolo1Carattere"/>
         </w:rPr>
         <w:t>3 Analisi delle Change Request</w:t>
       </w:r>
@@ -2813,18 +2813,18 @@
       <w:pPr>
         <w:jc w:val="both"/>
         <w:rPr>
-          <w:rStyle w:val="Heading2Char"/>
-        </w:rPr>
-      </w:pPr>
-      <w:r>
-        <w:rPr>
-          <w:rStyle w:val="Heading2Char"/>
+          <w:rStyle w:val="Titolo2Carattere"/>
+        </w:rPr>
+      </w:pPr>
+      <w:r>
+        <w:rPr>
+          <w:rStyle w:val="Titolo2Carattere"/>
         </w:rPr>
         <w:t xml:space="preserve">3.1 </w:t>
       </w:r>
       <w:r>
         <w:rPr>
-          <w:rStyle w:val="Heading2Char"/>
+          <w:rStyle w:val="Titolo2Carattere"/>
         </w:rPr>
         <w:t>Change Request 1</w:t>
       </w:r>
@@ -2859,7 +2859,7 @@
       <w:pPr>
         <w:jc w:val="both"/>
         <w:rPr>
-          <w:rStyle w:val="Heading3Char"/>
+          <w:rStyle w:val="Titolo3Carattere"/>
         </w:rPr>
       </w:pPr>
       <w:r>
@@ -2867,25 +2867,25 @@
       </w:r>
       <w:r>
         <w:rPr>
-          <w:rStyle w:val="Heading3Char"/>
+          <w:rStyle w:val="Titolo3Carattere"/>
         </w:rPr>
         <w:t>3.</w:t>
       </w:r>
       <w:r>
         <w:rPr>
-          <w:rStyle w:val="Heading3Char"/>
+          <w:rStyle w:val="Titolo3Carattere"/>
         </w:rPr>
         <w:t>1.1</w:t>
       </w:r>
       <w:r>
         <w:rPr>
-          <w:rStyle w:val="Heading3Char"/>
+          <w:rStyle w:val="Titolo3Carattere"/>
         </w:rPr>
         <w:t xml:space="preserve"> </w:t>
       </w:r>
       <w:r>
         <w:rPr>
-          <w:rStyle w:val="Heading3Char"/>
+          <w:rStyle w:val="Titolo3Carattere"/>
         </w:rPr>
         <w:t>Analisi della richiesta di Modifica</w:t>
       </w:r>
@@ -3003,25 +3003,25 @@
       </w:r>
       <w:r>
         <w:rPr>
-          <w:rStyle w:val="Heading3Char"/>
+          <w:rStyle w:val="Titolo3Carattere"/>
         </w:rPr>
         <w:t>3.</w:t>
       </w:r>
       <w:r>
         <w:rPr>
-          <w:rStyle w:val="Heading3Char"/>
+          <w:rStyle w:val="Titolo3Carattere"/>
         </w:rPr>
         <w:t>1.2</w:t>
       </w:r>
       <w:r>
         <w:rPr>
-          <w:rStyle w:val="Heading3Char"/>
+          <w:rStyle w:val="Titolo3Carattere"/>
         </w:rPr>
         <w:t xml:space="preserve"> </w:t>
       </w:r>
       <w:r>
         <w:rPr>
-          <w:rStyle w:val="Heading3Char"/>
+          <w:rStyle w:val="Titolo3Carattere"/>
         </w:rPr>
         <w:t>Impact Analysis</w:t>
       </w:r>
@@ -3459,7 +3459,7 @@
     <w:p>
       <w:pPr>
         <w:rPr>
-          <w:rStyle w:val="Heading3Char"/>
+          <w:rStyle w:val="Titolo3Carattere"/>
         </w:rPr>
       </w:pPr>
       <w:r>
@@ -3471,37 +3471,37 @@
       </w:r>
       <w:r>
         <w:rPr>
-          <w:rStyle w:val="Heading3Char"/>
+          <w:rStyle w:val="Titolo3Carattere"/>
         </w:rPr>
         <w:t>3.</w:t>
       </w:r>
       <w:r>
         <w:rPr>
-          <w:rStyle w:val="Heading3Char"/>
+          <w:rStyle w:val="Titolo3Carattere"/>
         </w:rPr>
         <w:t>1</w:t>
       </w:r>
       <w:r>
         <w:rPr>
-          <w:rStyle w:val="Heading3Char"/>
+          <w:rStyle w:val="Titolo3Carattere"/>
         </w:rPr>
         <w:t>.</w:t>
       </w:r>
       <w:r>
         <w:rPr>
-          <w:rStyle w:val="Heading3Char"/>
+          <w:rStyle w:val="Titolo3Carattere"/>
         </w:rPr>
         <w:t>3</w:t>
       </w:r>
       <w:r>
         <w:rPr>
-          <w:rStyle w:val="Heading3Char"/>
+          <w:rStyle w:val="Titolo3Carattere"/>
         </w:rPr>
         <w:t xml:space="preserve"> </w:t>
       </w:r>
       <w:r>
         <w:rPr>
-          <w:rStyle w:val="Heading3Char"/>
+          <w:rStyle w:val="Titolo3Carattere"/>
         </w:rPr>
         <w:t>Determinazione dello Starting Impact Set (SIS)</w:t>
       </w:r>
@@ -3617,7 +3617,21 @@
           <w:i/>
           <w:iCs/>
         </w:rPr>
-        <w:t>per includere i DAO tra gli elementi impattati.</w:t>
+        <w:t xml:space="preserve">per includere i </w:t>
+      </w:r>
+      <w:r>
+        <w:rPr>
+          <w:i/>
+          <w:iCs/>
+        </w:rPr>
+        <w:t>Bean</w:t>
+      </w:r>
+      <w:r>
+        <w:rPr>
+          <w:i/>
+          <w:iCs/>
+        </w:rPr>
+        <w:t xml:space="preserve"> tra gli elementi impattati.</w:t>
       </w:r>
     </w:p>
     <w:p/>
@@ -4138,31 +4152,31 @@
       <w:pPr>
         <w:jc w:val="both"/>
         <w:rPr>
-          <w:rStyle w:val="Heading3Char"/>
-        </w:rPr>
-      </w:pPr>
-      <w:r>
-        <w:rPr>
-          <w:rStyle w:val="Heading3Char"/>
+          <w:rStyle w:val="Titolo3Carattere"/>
+        </w:rPr>
+      </w:pPr>
+      <w:r>
+        <w:rPr>
+          <w:rStyle w:val="Titolo3Carattere"/>
         </w:rPr>
         <w:lastRenderedPageBreak/>
         <w:t>3.</w:t>
       </w:r>
       <w:r>
         <w:rPr>
-          <w:rStyle w:val="Heading3Char"/>
+          <w:rStyle w:val="Titolo3Carattere"/>
         </w:rPr>
         <w:t>1.4</w:t>
       </w:r>
       <w:r>
         <w:rPr>
-          <w:rStyle w:val="Heading3Char"/>
+          <w:rStyle w:val="Titolo3Carattere"/>
         </w:rPr>
         <w:t xml:space="preserve"> </w:t>
       </w:r>
       <w:r>
         <w:rPr>
-          <w:rStyle w:val="Heading3Char"/>
+          <w:rStyle w:val="Titolo3Carattere"/>
         </w:rPr>
         <w:t>Determinazione del Candidate Impact Set (CIS)</w:t>
       </w:r>
@@ -4588,7 +4602,7 @@
       <w:pPr>
         <w:jc w:val="both"/>
         <w:rPr>
-          <w:rStyle w:val="Heading3Char"/>
+          <w:rStyle w:val="Titolo3Carattere"/>
         </w:rPr>
       </w:pPr>
       <w:r>
@@ -4596,13 +4610,13 @@
       </w:r>
       <w:r>
         <w:rPr>
-          <w:rStyle w:val="Heading3Char"/>
+          <w:rStyle w:val="Titolo3Carattere"/>
         </w:rPr>
         <w:t xml:space="preserve">3.1.5 </w:t>
       </w:r>
       <w:r>
         <w:rPr>
-          <w:rStyle w:val="Heading3Char"/>
+          <w:rStyle w:val="Titolo3Carattere"/>
         </w:rPr>
         <w:t>Actual Impact Set</w:t>
       </w:r>
@@ -5003,7 +5017,7 @@
     </w:p>
     <w:tbl>
       <w:tblPr>
-        <w:tblStyle w:val="TableGrid"/>
+        <w:tblStyle w:val="Grigliatabella"/>
         <w:tblW w:w="0" w:type="auto"/>
         <w:jc w:val="center"/>
         <w:tblLook w:val="04A0" w:firstRow="1" w:lastRow="0" w:firstColumn="1" w:lastColumn="0" w:noHBand="0" w:noVBand="1"/>
@@ -5822,13 +5836,13 @@
       </w:r>
       <w:r>
         <w:rPr>
-          <w:rStyle w:val="Heading3Char"/>
+          <w:rStyle w:val="Titolo3Carattere"/>
         </w:rPr>
         <w:t xml:space="preserve">3.1.6 </w:t>
       </w:r>
       <w:r>
         <w:rPr>
-          <w:rStyle w:val="Heading3Char"/>
+          <w:rStyle w:val="Titolo3Carattere"/>
         </w:rPr>
         <w:t>Discovered Impact Set</w:t>
       </w:r>
@@ -5843,7 +5857,7 @@
     <w:p>
       <w:r>
         <w:rPr>
-          <w:rStyle w:val="Heading3Char"/>
+          <w:rStyle w:val="Titolo3Carattere"/>
         </w:rPr>
         <w:t>3.1.7 False Positive Impact Set (FPIS)</w:t>
       </w:r>
@@ -5879,7 +5893,7 @@
     <w:p/>
     <w:p>
       <w:pPr>
-        <w:pStyle w:val="Heading3"/>
+        <w:pStyle w:val="Titolo3"/>
         <w:rPr>
           <w:bCs/>
         </w:rPr>
@@ -6300,7 +6314,7 @@
     </w:p>
     <w:p>
       <w:pPr>
-        <w:pStyle w:val="Heading2"/>
+        <w:pStyle w:val="Titolo2"/>
       </w:pPr>
       <w:r>
         <w:t xml:space="preserve">3.2 </w:t>
@@ -6314,12 +6328,20 @@
         <w:jc w:val="both"/>
       </w:pPr>
       <w:r>
-        <w:t>La change request 2 consiste nell’integrazione di un sistema di suggerimento film personalizzato, basato sulle preferenze dell'utente inoltre tale sistema dovrà tenere conto dei film già visti e/o in watchList dall’utente e prevedere la possibilità di interagire con tale film con non mi interessa e aggiungi alla watchList. La modifica prevede la ristrutturazione della HomePage attraverso l'inserimento di una sezione dedicata ai titoli consigliati, calcolati in base ai generi preferiti espressi dall'utente e allo storico dei film già visualizzati. Le preferenze dell’utente potranno essere indicate durante la fase di registrazione e visualizzate, con possibilità di modifica, nella pagina profilo.</w:t>
-      </w:r>
-    </w:p>
-    <w:p>
-      <w:pPr>
-        <w:pStyle w:val="Heading3"/>
+        <w:t xml:space="preserve">La change request 2 consiste nell’integrazione di un sistema di suggerimento film personalizzato, basato sulle preferenze </w:t>
+      </w:r>
+      <w:proofErr w:type="gramStart"/>
+      <w:r>
+        <w:t>dell'utente inoltre</w:t>
+      </w:r>
+      <w:proofErr w:type="gramEnd"/>
+      <w:r>
+        <w:t xml:space="preserve"> tale sistema dovrà tenere conto dei film già visti e/o in watchList dall’utente e prevedere la possibilità di interagire con tale film con non mi interessa. La modifica prevede la ristrutturazione della HomePage attraverso l'inserimento di una sezione dedicata ai titoli consigliati, calcolati in base ai generi preferiti espressi dall'utente e allo storico dei film già visualizzati. Le preferenze dell’utente potranno essere indicate durante la fase di registrazione e visualizzate, con possibilità di modifica, nella pagina profilo.</w:t>
+      </w:r>
+    </w:p>
+    <w:p>
+      <w:pPr>
+        <w:pStyle w:val="Titolo3"/>
       </w:pPr>
       <w:r>
         <w:t xml:space="preserve">3.2.1 </w:t>
@@ -6369,7 +6391,19 @@
         <w:t>Evoluzione della HomePage:</w:t>
       </w:r>
       <w:r>
-        <w:t xml:space="preserve"> Ristrutturazione dell'interfaccia principale per gli utenti autenticati, con l'aggiunta di una sezione dinamica dedicata ai suggerimenti e l'integrazione tramite i pulsanti trigger “Aggiungi alla watchList” e “Non mi interessa” sui singoli film.</w:t>
+        <w:t xml:space="preserve"> Ristrutturazione dell'interfaccia principale per gli utenti autenticati, con l'aggiunta di una sezione dinamica dedicata ai suggerimenti e l'integrazione tramite i</w:t>
+      </w:r>
+      <w:r>
+        <w:t>l</w:t>
+      </w:r>
+      <w:r>
+        <w:t xml:space="preserve"> pulsant</w:t>
+      </w:r>
+      <w:r>
+        <w:t>e</w:t>
+      </w:r>
+      <w:r>
+        <w:t xml:space="preserve"> “Non mi interessa” sui singoli film.</w:t>
       </w:r>
     </w:p>
     <w:p>
@@ -6426,13 +6460,13 @@
       </w:r>
       <w:r>
         <w:rPr>
-          <w:rStyle w:val="Heading3Char"/>
+          <w:rStyle w:val="Titolo3Carattere"/>
         </w:rPr>
         <w:t xml:space="preserve">3.2.2 </w:t>
       </w:r>
       <w:r>
         <w:rPr>
-          <w:rStyle w:val="Heading3Char"/>
+          <w:rStyle w:val="Titolo3Carattere"/>
         </w:rPr>
         <w:t>Impact Analysis</w:t>
       </w:r>
@@ -7119,19 +7153,19 @@
       <w:pPr>
         <w:jc w:val="both"/>
         <w:rPr>
-          <w:rStyle w:val="Heading3Char"/>
-        </w:rPr>
-      </w:pPr>
-      <w:r>
-        <w:rPr>
-          <w:rStyle w:val="Heading3Char"/>
+          <w:rStyle w:val="Titolo3Carattere"/>
+        </w:rPr>
+      </w:pPr>
+      <w:r>
+        <w:rPr>
+          <w:rStyle w:val="Titolo3Carattere"/>
         </w:rPr>
         <w:lastRenderedPageBreak/>
         <w:t xml:space="preserve">3.2.3 </w:t>
       </w:r>
       <w:r>
         <w:rPr>
-          <w:rStyle w:val="Heading3Char"/>
+          <w:rStyle w:val="Titolo3Carattere"/>
         </w:rPr>
         <w:t>Determinazione dello Starting Impact Set (SIS).</w:t>
       </w:r>
@@ -7248,7 +7282,21 @@
           <w:i/>
           <w:iCs/>
         </w:rPr>
-        <w:t>per includere i DAO tra gli elementi impattati.</w:t>
+        <w:t xml:space="preserve">per includere i </w:t>
+      </w:r>
+      <w:r>
+        <w:rPr>
+          <w:i/>
+          <w:iCs/>
+        </w:rPr>
+        <w:t>Bean</w:t>
+      </w:r>
+      <w:r>
+        <w:rPr>
+          <w:i/>
+          <w:iCs/>
+        </w:rPr>
+        <w:t xml:space="preserve"> tra gli elementi impattati.</w:t>
       </w:r>
     </w:p>
     <w:p>
@@ -7652,12 +7700,21 @@
           <w:numId w:val="23"/>
         </w:numPr>
       </w:pPr>
-      <w:r>
-        <w:rPr>
-          <w:b/>
-          <w:bCs/>
-        </w:rPr>
-        <w:t>FilmDAO:</w:t>
+      <w:proofErr w:type="spellStart"/>
+      <w:r>
+        <w:rPr>
+          <w:b/>
+          <w:bCs/>
+        </w:rPr>
+        <w:t>FilmDAO</w:t>
+      </w:r>
+      <w:proofErr w:type="spellEnd"/>
+      <w:r>
+        <w:rPr>
+          <w:b/>
+          <w:bCs/>
+        </w:rPr>
+        <w:t>:</w:t>
       </w:r>
       <w:r>
         <w:t xml:space="preserve"> Aggiornamento dei metodi di recupero film per supportare il nuovo schema Film_Genere e la query di raccomandazione.</w:t>
@@ -7821,13 +7878,13 @@
       </w:pPr>
       <w:r>
         <w:rPr>
-          <w:rStyle w:val="Heading3Char"/>
+          <w:rStyle w:val="Titolo3Carattere"/>
         </w:rPr>
         <w:t xml:space="preserve">3.2.4 </w:t>
       </w:r>
       <w:r>
         <w:rPr>
-          <w:rStyle w:val="Heading3Char"/>
+          <w:rStyle w:val="Titolo3Carattere"/>
         </w:rPr>
         <w:t>Determinazione del Candidate Impact Set (CIS)</w:t>
       </w:r>
@@ -8214,7 +8271,7 @@
       <w:pPr>
         <w:jc w:val="both"/>
         <w:rPr>
-          <w:rStyle w:val="Heading3Char"/>
+          <w:rStyle w:val="Titolo3Carattere"/>
         </w:rPr>
       </w:pPr>
     </w:p>
@@ -8222,19 +8279,19 @@
       <w:pPr>
         <w:jc w:val="both"/>
         <w:rPr>
-          <w:rStyle w:val="Heading3Char"/>
-        </w:rPr>
-      </w:pPr>
-      <w:r>
-        <w:rPr>
-          <w:rStyle w:val="Heading3Char"/>
+          <w:rStyle w:val="Titolo3Carattere"/>
+        </w:rPr>
+      </w:pPr>
+      <w:r>
+        <w:rPr>
+          <w:rStyle w:val="Titolo3Carattere"/>
         </w:rPr>
         <w:lastRenderedPageBreak/>
         <w:t xml:space="preserve">3.2.5 </w:t>
       </w:r>
       <w:r>
         <w:rPr>
-          <w:rStyle w:val="Heading3Char"/>
+          <w:rStyle w:val="Titolo3Carattere"/>
         </w:rPr>
         <w:t>Actual Impact Set</w:t>
       </w:r>
@@ -8537,7 +8594,7 @@
     </w:p>
     <w:tbl>
       <w:tblPr>
-        <w:tblStyle w:val="TableGrid"/>
+        <w:tblStyle w:val="Grigliatabella"/>
         <w:tblW w:w="0" w:type="auto"/>
         <w:jc w:val="center"/>
         <w:tblLook w:val="04A0" w:firstRow="1" w:lastRow="0" w:firstColumn="1" w:lastColumn="0" w:noHBand="0" w:noVBand="1"/>
@@ -9443,7 +9500,7 @@
     <w:p>
       <w:r>
         <w:rPr>
-          <w:rStyle w:val="Heading3Char"/>
+          <w:rStyle w:val="Titolo3Carattere"/>
         </w:rPr>
         <w:t>3.2.6 Discovered Impact Set</w:t>
       </w:r>
@@ -9458,7 +9515,7 @@
     <w:p>
       <w:r>
         <w:rPr>
-          <w:rStyle w:val="Heading3Char"/>
+          <w:rStyle w:val="Titolo3Carattere"/>
         </w:rPr>
         <w:t>3.2.7 False Positive Impact Set (FPIS)</w:t>
       </w:r>
@@ -9494,7 +9551,7 @@
     <w:p/>
     <w:p>
       <w:pPr>
-        <w:pStyle w:val="Heading3"/>
+        <w:pStyle w:val="Titolo3"/>
       </w:pPr>
       <w:r>
         <w:t>3.2.8 Metriche di valutazione (Precision e Recall)</w:t>
@@ -14633,15 +14690,15 @@
     <w:lsdException w:name="Unresolved Mention" w:semiHidden="1" w:unhideWhenUsed="1"/>
     <w:lsdException w:name="Smart Link" w:semiHidden="1" w:unhideWhenUsed="1"/>
   </w:latentStyles>
-  <w:style w:type="paragraph" w:default="1" w:styleId="Normal">
+  <w:style w:type="paragraph" w:default="1" w:styleId="Normale">
     <w:name w:val="Normal"/>
     <w:qFormat/>
   </w:style>
-  <w:style w:type="paragraph" w:styleId="Heading1">
+  <w:style w:type="paragraph" w:styleId="Titolo1">
     <w:name w:val="heading 1"/>
-    <w:basedOn w:val="Normal"/>
-    <w:next w:val="Normal"/>
-    <w:link w:val="Heading1Char"/>
+    <w:basedOn w:val="Normale"/>
+    <w:next w:val="Normale"/>
+    <w:link w:val="Titolo1Carattere"/>
     <w:uiPriority w:val="9"/>
     <w:qFormat/>
     <w:rsid w:val="00FC2500"/>
@@ -14658,11 +14715,11 @@
       <w:szCs w:val="40"/>
     </w:rPr>
   </w:style>
-  <w:style w:type="paragraph" w:styleId="Heading2">
+  <w:style w:type="paragraph" w:styleId="Titolo2">
     <w:name w:val="heading 2"/>
-    <w:basedOn w:val="Normal"/>
-    <w:next w:val="Normal"/>
-    <w:link w:val="Heading2Char"/>
+    <w:basedOn w:val="Normale"/>
+    <w:next w:val="Normale"/>
+    <w:link w:val="Titolo2Carattere"/>
     <w:uiPriority w:val="9"/>
     <w:unhideWhenUsed/>
     <w:qFormat/>
@@ -14680,11 +14737,11 @@
       <w:szCs w:val="32"/>
     </w:rPr>
   </w:style>
-  <w:style w:type="paragraph" w:styleId="Heading3">
+  <w:style w:type="paragraph" w:styleId="Titolo3">
     <w:name w:val="heading 3"/>
-    <w:basedOn w:val="Normal"/>
-    <w:next w:val="Normal"/>
-    <w:link w:val="Heading3Char"/>
+    <w:basedOn w:val="Normale"/>
+    <w:next w:val="Normale"/>
+    <w:link w:val="Titolo3Carattere"/>
     <w:uiPriority w:val="9"/>
     <w:unhideWhenUsed/>
     <w:qFormat/>
@@ -14702,11 +14759,11 @@
       <w:szCs w:val="28"/>
     </w:rPr>
   </w:style>
-  <w:style w:type="paragraph" w:styleId="Heading4">
+  <w:style w:type="paragraph" w:styleId="Titolo4">
     <w:name w:val="heading 4"/>
-    <w:basedOn w:val="Normal"/>
-    <w:next w:val="Normal"/>
-    <w:link w:val="Heading4Char"/>
+    <w:basedOn w:val="Normale"/>
+    <w:next w:val="Normale"/>
+    <w:link w:val="Titolo4Carattere"/>
     <w:uiPriority w:val="9"/>
     <w:semiHidden/>
     <w:unhideWhenUsed/>
@@ -14725,11 +14782,11 @@
       <w:color w:val="0F4761" w:themeColor="accent1" w:themeShade="BF"/>
     </w:rPr>
   </w:style>
-  <w:style w:type="paragraph" w:styleId="Heading5">
+  <w:style w:type="paragraph" w:styleId="Titolo5">
     <w:name w:val="heading 5"/>
-    <w:basedOn w:val="Normal"/>
-    <w:next w:val="Normal"/>
-    <w:link w:val="Heading5Char"/>
+    <w:basedOn w:val="Normale"/>
+    <w:next w:val="Normale"/>
+    <w:link w:val="Titolo5Carattere"/>
     <w:uiPriority w:val="9"/>
     <w:semiHidden/>
     <w:unhideWhenUsed/>
@@ -14746,11 +14803,11 @@
       <w:color w:val="0F4761" w:themeColor="accent1" w:themeShade="BF"/>
     </w:rPr>
   </w:style>
-  <w:style w:type="paragraph" w:styleId="Heading6">
+  <w:style w:type="paragraph" w:styleId="Titolo6">
     <w:name w:val="heading 6"/>
-    <w:basedOn w:val="Normal"/>
-    <w:next w:val="Normal"/>
-    <w:link w:val="Heading6Char"/>
+    <w:basedOn w:val="Normale"/>
+    <w:next w:val="Normale"/>
+    <w:link w:val="Titolo6Carattere"/>
     <w:uiPriority w:val="9"/>
     <w:semiHidden/>
     <w:unhideWhenUsed/>
@@ -14769,11 +14826,11 @@
       <w:color w:val="595959" w:themeColor="text1" w:themeTint="A6"/>
     </w:rPr>
   </w:style>
-  <w:style w:type="paragraph" w:styleId="Heading7">
+  <w:style w:type="paragraph" w:styleId="Titolo7">
     <w:name w:val="heading 7"/>
-    <w:basedOn w:val="Normal"/>
-    <w:next w:val="Normal"/>
-    <w:link w:val="Heading7Char"/>
+    <w:basedOn w:val="Normale"/>
+    <w:next w:val="Normale"/>
+    <w:link w:val="Titolo7Carattere"/>
     <w:uiPriority w:val="9"/>
     <w:semiHidden/>
     <w:unhideWhenUsed/>
@@ -14790,11 +14847,11 @@
       <w:color w:val="595959" w:themeColor="text1" w:themeTint="A6"/>
     </w:rPr>
   </w:style>
-  <w:style w:type="paragraph" w:styleId="Heading8">
+  <w:style w:type="paragraph" w:styleId="Titolo8">
     <w:name w:val="heading 8"/>
-    <w:basedOn w:val="Normal"/>
-    <w:next w:val="Normal"/>
-    <w:link w:val="Heading8Char"/>
+    <w:basedOn w:val="Normale"/>
+    <w:next w:val="Normale"/>
+    <w:link w:val="Titolo8Carattere"/>
     <w:uiPriority w:val="9"/>
     <w:semiHidden/>
     <w:unhideWhenUsed/>
@@ -14813,11 +14870,11 @@
       <w:color w:val="272727" w:themeColor="text1" w:themeTint="D8"/>
     </w:rPr>
   </w:style>
-  <w:style w:type="paragraph" w:styleId="Heading9">
+  <w:style w:type="paragraph" w:styleId="Titolo9">
     <w:name w:val="heading 9"/>
-    <w:basedOn w:val="Normal"/>
-    <w:next w:val="Normal"/>
-    <w:link w:val="Heading9Char"/>
+    <w:basedOn w:val="Normale"/>
+    <w:next w:val="Normale"/>
+    <w:link w:val="Titolo9Carattere"/>
     <w:uiPriority w:val="9"/>
     <w:semiHidden/>
     <w:unhideWhenUsed/>
@@ -14834,13 +14891,13 @@
       <w:color w:val="272727" w:themeColor="text1" w:themeTint="D8"/>
     </w:rPr>
   </w:style>
-  <w:style w:type="character" w:default="1" w:styleId="DefaultParagraphFont">
+  <w:style w:type="character" w:default="1" w:styleId="Carpredefinitoparagrafo">
     <w:name w:val="Default Paragraph Font"/>
     <w:uiPriority w:val="1"/>
     <w:semiHidden/>
     <w:unhideWhenUsed/>
   </w:style>
-  <w:style w:type="table" w:default="1" w:styleId="TableNormal">
+  <w:style w:type="table" w:default="1" w:styleId="Tabellanormale">
     <w:name w:val="Normal Table"/>
     <w:uiPriority w:val="99"/>
     <w:semiHidden/>
@@ -14855,16 +14912,16 @@
       </w:tblCellMar>
     </w:tblPr>
   </w:style>
-  <w:style w:type="numbering" w:default="1" w:styleId="NoList">
+  <w:style w:type="numbering" w:default="1" w:styleId="Nessunelenco">
     <w:name w:val="No List"/>
     <w:uiPriority w:val="99"/>
     <w:semiHidden/>
     <w:unhideWhenUsed/>
   </w:style>
-  <w:style w:type="character" w:customStyle="1" w:styleId="Heading1Char">
-    <w:name w:val="Heading 1 Char"/>
-    <w:basedOn w:val="DefaultParagraphFont"/>
-    <w:link w:val="Heading1"/>
+  <w:style w:type="character" w:customStyle="1" w:styleId="Titolo1Carattere">
+    <w:name w:val="Titolo 1 Carattere"/>
+    <w:basedOn w:val="Carpredefinitoparagrafo"/>
+    <w:link w:val="Titolo1"/>
     <w:uiPriority w:val="9"/>
     <w:rsid w:val="00FC2500"/>
     <w:rPr>
@@ -14874,10 +14931,10 @@
       <w:szCs w:val="40"/>
     </w:rPr>
   </w:style>
-  <w:style w:type="character" w:customStyle="1" w:styleId="Heading2Char">
-    <w:name w:val="Heading 2 Char"/>
-    <w:basedOn w:val="DefaultParagraphFont"/>
-    <w:link w:val="Heading2"/>
+  <w:style w:type="character" w:customStyle="1" w:styleId="Titolo2Carattere">
+    <w:name w:val="Titolo 2 Carattere"/>
+    <w:basedOn w:val="Carpredefinitoparagrafo"/>
+    <w:link w:val="Titolo2"/>
     <w:uiPriority w:val="9"/>
     <w:rsid w:val="00FC2500"/>
     <w:rPr>
@@ -14887,10 +14944,10 @@
       <w:szCs w:val="32"/>
     </w:rPr>
   </w:style>
-  <w:style w:type="character" w:customStyle="1" w:styleId="Heading3Char">
-    <w:name w:val="Heading 3 Char"/>
-    <w:basedOn w:val="DefaultParagraphFont"/>
-    <w:link w:val="Heading3"/>
+  <w:style w:type="character" w:customStyle="1" w:styleId="Titolo3Carattere">
+    <w:name w:val="Titolo 3 Carattere"/>
+    <w:basedOn w:val="Carpredefinitoparagrafo"/>
+    <w:link w:val="Titolo3"/>
     <w:uiPriority w:val="9"/>
     <w:rsid w:val="00FC2500"/>
     <w:rPr>
@@ -14900,10 +14957,10 @@
       <w:szCs w:val="28"/>
     </w:rPr>
   </w:style>
-  <w:style w:type="character" w:customStyle="1" w:styleId="Heading4Char">
-    <w:name w:val="Heading 4 Char"/>
-    <w:basedOn w:val="DefaultParagraphFont"/>
-    <w:link w:val="Heading4"/>
+  <w:style w:type="character" w:customStyle="1" w:styleId="Titolo4Carattere">
+    <w:name w:val="Titolo 4 Carattere"/>
+    <w:basedOn w:val="Carpredefinitoparagrafo"/>
+    <w:link w:val="Titolo4"/>
     <w:uiPriority w:val="9"/>
     <w:semiHidden/>
     <w:rsid w:val="00FC2500"/>
@@ -14914,10 +14971,10 @@
       <w:color w:val="0F4761" w:themeColor="accent1" w:themeShade="BF"/>
     </w:rPr>
   </w:style>
-  <w:style w:type="character" w:customStyle="1" w:styleId="Heading5Char">
-    <w:name w:val="Heading 5 Char"/>
-    <w:basedOn w:val="DefaultParagraphFont"/>
-    <w:link w:val="Heading5"/>
+  <w:style w:type="character" w:customStyle="1" w:styleId="Titolo5Carattere">
+    <w:name w:val="Titolo 5 Carattere"/>
+    <w:basedOn w:val="Carpredefinitoparagrafo"/>
+    <w:link w:val="Titolo5"/>
     <w:uiPriority w:val="9"/>
     <w:semiHidden/>
     <w:rsid w:val="00FC2500"/>
@@ -14926,10 +14983,10 @@
       <w:color w:val="0F4761" w:themeColor="accent1" w:themeShade="BF"/>
     </w:rPr>
   </w:style>
-  <w:style w:type="character" w:customStyle="1" w:styleId="Heading6Char">
-    <w:name w:val="Heading 6 Char"/>
-    <w:basedOn w:val="DefaultParagraphFont"/>
-    <w:link w:val="Heading6"/>
+  <w:style w:type="character" w:customStyle="1" w:styleId="Titolo6Carattere">
+    <w:name w:val="Titolo 6 Carattere"/>
+    <w:basedOn w:val="Carpredefinitoparagrafo"/>
+    <w:link w:val="Titolo6"/>
     <w:uiPriority w:val="9"/>
     <w:semiHidden/>
     <w:rsid w:val="00FC2500"/>
@@ -14940,10 +14997,10 @@
       <w:color w:val="595959" w:themeColor="text1" w:themeTint="A6"/>
     </w:rPr>
   </w:style>
-  <w:style w:type="character" w:customStyle="1" w:styleId="Heading7Char">
-    <w:name w:val="Heading 7 Char"/>
-    <w:basedOn w:val="DefaultParagraphFont"/>
-    <w:link w:val="Heading7"/>
+  <w:style w:type="character" w:customStyle="1" w:styleId="Titolo7Carattere">
+    <w:name w:val="Titolo 7 Carattere"/>
+    <w:basedOn w:val="Carpredefinitoparagrafo"/>
+    <w:link w:val="Titolo7"/>
     <w:uiPriority w:val="9"/>
     <w:semiHidden/>
     <w:rsid w:val="00FC2500"/>
@@ -14952,10 +15009,10 @@
       <w:color w:val="595959" w:themeColor="text1" w:themeTint="A6"/>
     </w:rPr>
   </w:style>
-  <w:style w:type="character" w:customStyle="1" w:styleId="Heading8Char">
-    <w:name w:val="Heading 8 Char"/>
-    <w:basedOn w:val="DefaultParagraphFont"/>
-    <w:link w:val="Heading8"/>
+  <w:style w:type="character" w:customStyle="1" w:styleId="Titolo8Carattere">
+    <w:name w:val="Titolo 8 Carattere"/>
+    <w:basedOn w:val="Carpredefinitoparagrafo"/>
+    <w:link w:val="Titolo8"/>
     <w:uiPriority w:val="9"/>
     <w:semiHidden/>
     <w:rsid w:val="00FC2500"/>
@@ -14966,10 +15023,10 @@
       <w:color w:val="272727" w:themeColor="text1" w:themeTint="D8"/>
     </w:rPr>
   </w:style>
-  <w:style w:type="character" w:customStyle="1" w:styleId="Heading9Char">
-    <w:name w:val="Heading 9 Char"/>
-    <w:basedOn w:val="DefaultParagraphFont"/>
-    <w:link w:val="Heading9"/>
+  <w:style w:type="character" w:customStyle="1" w:styleId="Titolo9Carattere">
+    <w:name w:val="Titolo 9 Carattere"/>
+    <w:basedOn w:val="Carpredefinitoparagrafo"/>
+    <w:link w:val="Titolo9"/>
     <w:uiPriority w:val="9"/>
     <w:semiHidden/>
     <w:rsid w:val="00FC2500"/>
@@ -14978,11 +15035,11 @@
       <w:color w:val="272727" w:themeColor="text1" w:themeTint="D8"/>
     </w:rPr>
   </w:style>
-  <w:style w:type="paragraph" w:styleId="Title">
+  <w:style w:type="paragraph" w:styleId="Titolo">
     <w:name w:val="Title"/>
-    <w:basedOn w:val="Normal"/>
-    <w:next w:val="Normal"/>
-    <w:link w:val="TitleChar"/>
+    <w:basedOn w:val="Normale"/>
+    <w:next w:val="Normale"/>
+    <w:link w:val="TitoloCarattere"/>
     <w:uiPriority w:val="10"/>
     <w:qFormat/>
     <w:rsid w:val="00FC2500"/>
@@ -14998,10 +15055,10 @@
       <w:szCs w:val="56"/>
     </w:rPr>
   </w:style>
-  <w:style w:type="character" w:customStyle="1" w:styleId="TitleChar">
-    <w:name w:val="Title Char"/>
-    <w:basedOn w:val="DefaultParagraphFont"/>
-    <w:link w:val="Title"/>
+  <w:style w:type="character" w:customStyle="1" w:styleId="TitoloCarattere">
+    <w:name w:val="Titolo Carattere"/>
+    <w:basedOn w:val="Carpredefinitoparagrafo"/>
+    <w:link w:val="Titolo"/>
     <w:uiPriority w:val="10"/>
     <w:rsid w:val="00FC2500"/>
     <w:rPr>
@@ -15012,11 +15069,11 @@
       <w:szCs w:val="56"/>
     </w:rPr>
   </w:style>
-  <w:style w:type="paragraph" w:styleId="Subtitle">
+  <w:style w:type="paragraph" w:styleId="Sottotitolo">
     <w:name w:val="Subtitle"/>
-    <w:basedOn w:val="Normal"/>
-    <w:next w:val="Normal"/>
-    <w:link w:val="SubtitleChar"/>
+    <w:basedOn w:val="Normale"/>
+    <w:next w:val="Normale"/>
+    <w:link w:val="SottotitoloCarattere"/>
     <w:uiPriority w:val="11"/>
     <w:qFormat/>
     <w:rsid w:val="00FC2500"/>
@@ -15033,10 +15090,10 @@
       <w:szCs w:val="28"/>
     </w:rPr>
   </w:style>
-  <w:style w:type="character" w:customStyle="1" w:styleId="SubtitleChar">
-    <w:name w:val="Subtitle Char"/>
-    <w:basedOn w:val="DefaultParagraphFont"/>
-    <w:link w:val="Subtitle"/>
+  <w:style w:type="character" w:customStyle="1" w:styleId="SottotitoloCarattere">
+    <w:name w:val="Sottotitolo Carattere"/>
+    <w:basedOn w:val="Carpredefinitoparagrafo"/>
+    <w:link w:val="Sottotitolo"/>
     <w:uiPriority w:val="11"/>
     <w:rsid w:val="00FC2500"/>
     <w:rPr>
@@ -15047,11 +15104,11 @@
       <w:szCs w:val="28"/>
     </w:rPr>
   </w:style>
-  <w:style w:type="paragraph" w:styleId="Quote">
+  <w:style w:type="paragraph" w:styleId="Citazione">
     <w:name w:val="Quote"/>
-    <w:basedOn w:val="Normal"/>
-    <w:next w:val="Normal"/>
-    <w:link w:val="QuoteChar"/>
+    <w:basedOn w:val="Normale"/>
+    <w:next w:val="Normale"/>
+    <w:link w:val="CitazioneCarattere"/>
     <w:uiPriority w:val="29"/>
     <w:qFormat/>
     <w:rsid w:val="00FC2500"/>
@@ -15065,10 +15122,10 @@
       <w:color w:val="404040" w:themeColor="text1" w:themeTint="BF"/>
     </w:rPr>
   </w:style>
-  <w:style w:type="character" w:customStyle="1" w:styleId="QuoteChar">
-    <w:name w:val="Quote Char"/>
-    <w:basedOn w:val="DefaultParagraphFont"/>
-    <w:link w:val="Quote"/>
+  <w:style w:type="character" w:customStyle="1" w:styleId="CitazioneCarattere">
+    <w:name w:val="Citazione Carattere"/>
+    <w:basedOn w:val="Carpredefinitoparagrafo"/>
+    <w:link w:val="Citazione"/>
     <w:uiPriority w:val="29"/>
     <w:rsid w:val="00FC2500"/>
     <w:rPr>
@@ -15077,9 +15134,9 @@
       <w:color w:val="404040" w:themeColor="text1" w:themeTint="BF"/>
     </w:rPr>
   </w:style>
-  <w:style w:type="paragraph" w:styleId="ListParagraph">
+  <w:style w:type="paragraph" w:styleId="Paragrafoelenco">
     <w:name w:val="List Paragraph"/>
-    <w:basedOn w:val="Normal"/>
+    <w:basedOn w:val="Normale"/>
     <w:uiPriority w:val="34"/>
     <w:qFormat/>
     <w:rsid w:val="00FC2500"/>
@@ -15088,9 +15145,9 @@
       <w:contextualSpacing/>
     </w:pPr>
   </w:style>
-  <w:style w:type="character" w:styleId="IntenseEmphasis">
+  <w:style w:type="character" w:styleId="Enfasiintensa">
     <w:name w:val="Intense Emphasis"/>
-    <w:basedOn w:val="DefaultParagraphFont"/>
+    <w:basedOn w:val="Carpredefinitoparagrafo"/>
     <w:uiPriority w:val="21"/>
     <w:qFormat/>
     <w:rsid w:val="00FC2500"/>
@@ -15100,11 +15157,11 @@
       <w:color w:val="0F4761" w:themeColor="accent1" w:themeShade="BF"/>
     </w:rPr>
   </w:style>
-  <w:style w:type="paragraph" w:styleId="IntenseQuote">
+  <w:style w:type="paragraph" w:styleId="Citazioneintensa">
     <w:name w:val="Intense Quote"/>
-    <w:basedOn w:val="Normal"/>
-    <w:next w:val="Normal"/>
-    <w:link w:val="IntenseQuoteChar"/>
+    <w:basedOn w:val="Normale"/>
+    <w:next w:val="Normale"/>
+    <w:link w:val="CitazioneintensaCarattere"/>
     <w:uiPriority w:val="30"/>
     <w:qFormat/>
     <w:rsid w:val="00FC2500"/>
@@ -15123,10 +15180,10 @@
       <w:color w:val="0F4761" w:themeColor="accent1" w:themeShade="BF"/>
     </w:rPr>
   </w:style>
-  <w:style w:type="character" w:customStyle="1" w:styleId="IntenseQuoteChar">
-    <w:name w:val="Intense Quote Char"/>
-    <w:basedOn w:val="DefaultParagraphFont"/>
-    <w:link w:val="IntenseQuote"/>
+  <w:style w:type="character" w:customStyle="1" w:styleId="CitazioneintensaCarattere">
+    <w:name w:val="Citazione intensa Carattere"/>
+    <w:basedOn w:val="Carpredefinitoparagrafo"/>
+    <w:link w:val="Citazioneintensa"/>
     <w:uiPriority w:val="30"/>
     <w:rsid w:val="00FC2500"/>
     <w:rPr>
@@ -15135,9 +15192,9 @@
       <w:color w:val="0F4761" w:themeColor="accent1" w:themeShade="BF"/>
     </w:rPr>
   </w:style>
-  <w:style w:type="character" w:styleId="IntenseReference">
+  <w:style w:type="character" w:styleId="Riferimentointenso">
     <w:name w:val="Intense Reference"/>
-    <w:basedOn w:val="DefaultParagraphFont"/>
+    <w:basedOn w:val="Carpredefinitoparagrafo"/>
     <w:uiPriority w:val="32"/>
     <w:qFormat/>
     <w:rsid w:val="00FC2500"/>
@@ -15149,9 +15206,9 @@
       <w:spacing w:val="5"/>
     </w:rPr>
   </w:style>
-  <w:style w:type="paragraph" w:styleId="NormalWeb">
+  <w:style w:type="paragraph" w:styleId="NormaleWeb">
     <w:name w:val="Normal (Web)"/>
-    <w:basedOn w:val="Normal"/>
+    <w:basedOn w:val="Normale"/>
     <w:uiPriority w:val="99"/>
     <w:semiHidden/>
     <w:unhideWhenUsed/>
@@ -15160,10 +15217,10 @@
       <w:rFonts w:ascii="Times New Roman" w:hAnsi="Times New Roman" w:cs="Times New Roman"/>
     </w:rPr>
   </w:style>
-  <w:style w:type="paragraph" w:styleId="TOC5">
+  <w:style w:type="paragraph" w:styleId="Sommario5">
     <w:name w:val="toc 5"/>
-    <w:basedOn w:val="Normal"/>
-    <w:next w:val="Normal"/>
+    <w:basedOn w:val="Normale"/>
+    <w:next w:val="Normale"/>
     <w:uiPriority w:val="39"/>
     <w:unhideWhenUsed/>
     <w:rsid w:val="3BCED200"/>
@@ -15174,7 +15231,7 @@
   </w:style>
   <w:style w:type="paragraph" w:customStyle="1" w:styleId="Intestazionetabella">
     <w:name w:val="Intestazione tabella"/>
-    <w:basedOn w:val="Normal"/>
+    <w:basedOn w:val="Normale"/>
     <w:rsid w:val="3BCED200"/>
     <w:pPr>
       <w:widowControl w:val="0"/>
@@ -15189,7 +15246,7 @@
   </w:style>
   <w:style w:type="paragraph" w:customStyle="1" w:styleId="Contenutotabella">
     <w:name w:val="Contenuto tabella"/>
-    <w:basedOn w:val="Normal"/>
+    <w:basedOn w:val="Normale"/>
     <w:rsid w:val="3BCED200"/>
     <w:pPr>
       <w:widowControl w:val="0"/>
@@ -15199,9 +15256,9 @@
       <w:rFonts w:eastAsiaTheme="minorEastAsia"/>
     </w:rPr>
   </w:style>
-  <w:style w:type="table" w:styleId="TableGrid">
+  <w:style w:type="table" w:styleId="Grigliatabella">
     <w:name w:val="Table Grid"/>
-    <w:basedOn w:val="TableNormal"/>
+    <w:basedOn w:val="Tabellanormale"/>
     <w:uiPriority w:val="59"/>
     <w:rsid w:val="00FB4123"/>
     <w:pPr>

</xml_diff>